<commit_message>
Actualización luego de hablar con el doc
Los resultados de las medias inflacionarias están bien y se agregó la gráfica del comportamiento cambiario.
</commit_message>
<xml_diff>
--- a/Trabajo de graduación/Trabajo de graduación Jorge Orenos.docx
+++ b/Trabajo de graduación/Trabajo de graduación Jorge Orenos.docx
@@ -6366,10 +6366,10 @@
           <w:lang w:val="es-ES"/>
         </w:rPr>
         <w:drawing>
-          <wp:inline distT="0" distB="0" distL="0" distR="0" wp14:anchorId="70D28F23" wp14:editId="6F303873">
-            <wp:extent cx="5612130" cy="3239135"/>
+          <wp:inline distT="0" distB="0" distL="0" distR="0" wp14:anchorId="0719CFE2" wp14:editId="12A3CB14">
+            <wp:extent cx="5612130" cy="2977515"/>
             <wp:effectExtent l="0" t="0" r="7620" b="0"/>
-            <wp:docPr id="7" name="Imagen 7"/>
+            <wp:docPr id="6" name="Imagen 6"/>
             <wp:cNvGraphicFramePr>
               <a:graphicFrameLocks xmlns:a="http://schemas.openxmlformats.org/drawingml/2006/main" noChangeAspect="1"/>
             </wp:cNvGraphicFramePr>
@@ -6377,7 +6377,7 @@
               <a:graphicData uri="http://schemas.openxmlformats.org/drawingml/2006/picture">
                 <pic:pic xmlns:pic="http://schemas.openxmlformats.org/drawingml/2006/picture">
                   <pic:nvPicPr>
-                    <pic:cNvPr id="0" name="Picture 5"/>
+                    <pic:cNvPr id="0" name="Picture 2"/>
                     <pic:cNvPicPr>
                       <a:picLocks noChangeAspect="1" noChangeArrowheads="1"/>
                     </pic:cNvPicPr>
@@ -6398,7 +6398,7 @@
                   <pic:spPr bwMode="auto">
                     <a:xfrm>
                       <a:off x="0" y="0"/>
-                      <a:ext cx="5612130" cy="3239135"/>
+                      <a:ext cx="5612130" cy="2977515"/>
                     </a:xfrm>
                     <a:prstGeom prst="rect">
                       <a:avLst/>
@@ -6559,6 +6559,123 @@
           <w:szCs w:val="24"/>
         </w:rPr>
         <w:t xml:space="preserve"> y muestra un comportamiento similar a una serie estacionaria luego de unos años de implementado el EMEI.</w:t>
+      </w:r>
+    </w:p>
+    <w:p>
+      <w:pPr>
+        <w:pStyle w:val="Descripcin"/>
+      </w:pPr>
+      <w:r>
+        <w:rPr>
+          <w:rFonts w:ascii="Times New Roman" w:hAnsi="Times New Roman" w:cs="Times New Roman"/>
+          <w:b/>
+          <w:bCs/>
+          <w:i w:val="0"/>
+          <w:iCs w:val="0"/>
+          <w:color w:val="auto"/>
+          <w:sz w:val="24"/>
+          <w:szCs w:val="24"/>
+        </w:rPr>
+        <w:t xml:space="preserve">Tabla </w:t>
+      </w:r>
+      <w:r>
+        <w:rPr>
+          <w:rFonts w:ascii="Times New Roman" w:hAnsi="Times New Roman" w:cs="Times New Roman"/>
+          <w:b/>
+          <w:bCs/>
+          <w:i w:val="0"/>
+          <w:iCs w:val="0"/>
+          <w:color w:val="auto"/>
+          <w:sz w:val="24"/>
+          <w:szCs w:val="24"/>
+        </w:rPr>
+        <w:fldChar w:fldCharType="begin"/>
+      </w:r>
+      <w:r>
+        <w:rPr>
+          <w:rFonts w:ascii="Times New Roman" w:hAnsi="Times New Roman" w:cs="Times New Roman"/>
+          <w:b/>
+          <w:bCs/>
+          <w:i w:val="0"/>
+          <w:iCs w:val="0"/>
+          <w:color w:val="auto"/>
+          <w:sz w:val="24"/>
+          <w:szCs w:val="24"/>
+        </w:rPr>
+        <w:instrText xml:space="preserve"> SEQ Tabla \* ARABIC </w:instrText>
+      </w:r>
+      <w:r>
+        <w:rPr>
+          <w:rFonts w:ascii="Times New Roman" w:hAnsi="Times New Roman" w:cs="Times New Roman"/>
+          <w:b/>
+          <w:bCs/>
+          <w:i w:val="0"/>
+          <w:iCs w:val="0"/>
+          <w:color w:val="auto"/>
+          <w:sz w:val="24"/>
+          <w:szCs w:val="24"/>
+        </w:rPr>
+        <w:fldChar w:fldCharType="separate"/>
+      </w:r>
+      <w:r>
+        <w:rPr>
+          <w:rFonts w:ascii="Times New Roman" w:hAnsi="Times New Roman" w:cs="Times New Roman"/>
+          <w:b/>
+          <w:bCs/>
+          <w:i w:val="0"/>
+          <w:iCs w:val="0"/>
+          <w:noProof/>
+          <w:color w:val="auto"/>
+          <w:sz w:val="24"/>
+          <w:szCs w:val="24"/>
+        </w:rPr>
+        <w:t>1</w:t>
+      </w:r>
+      <w:r>
+        <w:rPr>
+          <w:rFonts w:ascii="Times New Roman" w:hAnsi="Times New Roman" w:cs="Times New Roman"/>
+          <w:b/>
+          <w:bCs/>
+          <w:i w:val="0"/>
+          <w:iCs w:val="0"/>
+          <w:color w:val="auto"/>
+          <w:sz w:val="24"/>
+          <w:szCs w:val="24"/>
+        </w:rPr>
+        <w:fldChar w:fldCharType="end"/>
+      </w:r>
+      <w:r>
+        <w:t xml:space="preserve"> </w:t>
+      </w:r>
+      <w:r>
+        <w:rPr>
+          <w:color w:val="FFFFFF" w:themeColor="background1"/>
+        </w:rPr>
+        <w:t>Inflación Media según el esquema de Política Monetaria</w:t>
+      </w:r>
+    </w:p>
+    <w:p>
+      <w:pPr>
+        <w:pStyle w:val="Descripcin"/>
+        <w:rPr>
+          <w:rFonts w:ascii="Times New Roman" w:hAnsi="Times New Roman" w:cs="Times New Roman"/>
+          <w:i w:val="0"/>
+          <w:iCs w:val="0"/>
+          <w:color w:val="auto"/>
+          <w:sz w:val="36"/>
+          <w:szCs w:val="36"/>
+        </w:rPr>
+      </w:pPr>
+      <w:r>
+        <w:rPr>
+          <w:rFonts w:ascii="Times New Roman" w:hAnsi="Times New Roman" w:cs="Times New Roman"/>
+          <w:i w:val="0"/>
+          <w:iCs w:val="0"/>
+          <w:color w:val="auto"/>
+          <w:sz w:val="24"/>
+          <w:szCs w:val="24"/>
+        </w:rPr>
+        <w:t>Inflación Media según el esquema de Política Monetaria</w:t>
       </w:r>
     </w:p>
     <w:tbl>
@@ -6909,6 +7026,80 @@
         </w:tc>
       </w:tr>
     </w:tbl>
+    <w:p>
+      <w:pPr>
+        <w:spacing w:line="360" w:lineRule="auto"/>
+        <w:ind w:left="567" w:right="616"/>
+        <w:jc w:val="both"/>
+        <w:rPr>
+          <w:rFonts w:ascii="Times New Roman" w:hAnsi="Times New Roman" w:cs="Times New Roman"/>
+          <w:sz w:val="24"/>
+          <w:szCs w:val="24"/>
+        </w:rPr>
+      </w:pPr>
+      <w:r>
+        <w:rPr>
+          <w:rFonts w:ascii="Times New Roman" w:hAnsi="Times New Roman" w:cs="Times New Roman"/>
+          <w:i/>
+          <w:iCs/>
+          <w:sz w:val="24"/>
+          <w:szCs w:val="24"/>
+        </w:rPr>
+        <w:t>Nota:</w:t>
+      </w:r>
+      <w:r>
+        <w:rPr>
+          <w:rFonts w:ascii="Times New Roman" w:hAnsi="Times New Roman" w:cs="Times New Roman"/>
+          <w:sz w:val="24"/>
+          <w:szCs w:val="24"/>
+        </w:rPr>
+        <w:t xml:space="preserve"> La tabla muestra la inflación media de Guatemala bajo los distintos esquemas de Política monetaria implementados. Elaboración propia.</w:t>
+      </w:r>
+    </w:p>
+    <w:p>
+      <w:pPr>
+        <w:spacing w:line="360" w:lineRule="auto"/>
+        <w:jc w:val="both"/>
+        <w:rPr>
+          <w:rFonts w:ascii="Times New Roman" w:hAnsi="Times New Roman" w:cs="Times New Roman"/>
+          <w:sz w:val="24"/>
+          <w:szCs w:val="24"/>
+        </w:rPr>
+      </w:pPr>
+    </w:p>
+    <w:p>
+      <w:pPr>
+        <w:spacing w:line="360" w:lineRule="auto"/>
+        <w:jc w:val="both"/>
+        <w:rPr>
+          <w:rFonts w:ascii="Times New Roman" w:hAnsi="Times New Roman" w:cs="Times New Roman"/>
+          <w:sz w:val="24"/>
+          <w:szCs w:val="24"/>
+        </w:rPr>
+      </w:pPr>
+    </w:p>
+    <w:p>
+      <w:pPr>
+        <w:spacing w:line="360" w:lineRule="auto"/>
+        <w:jc w:val="both"/>
+        <w:rPr>
+          <w:rFonts w:ascii="Times New Roman" w:hAnsi="Times New Roman" w:cs="Times New Roman"/>
+          <w:sz w:val="24"/>
+          <w:szCs w:val="24"/>
+        </w:rPr>
+      </w:pPr>
+    </w:p>
+    <w:p>
+      <w:pPr>
+        <w:spacing w:line="360" w:lineRule="auto"/>
+        <w:jc w:val="both"/>
+        <w:rPr>
+          <w:rFonts w:ascii="Times New Roman" w:hAnsi="Times New Roman" w:cs="Times New Roman"/>
+          <w:sz w:val="24"/>
+          <w:szCs w:val="24"/>
+        </w:rPr>
+      </w:pPr>
+    </w:p>
     <w:p>
       <w:pPr>
         <w:spacing w:line="360" w:lineRule="auto"/>

</xml_diff>